<commit_message>
Added Deliverable 3 v2
</commit_message>
<xml_diff>
--- a/docs/deliverables/Project_Analysis_and_Design_Document.docx
+++ b/docs/deliverables/Project_Analysis_and_Design_Document.docx
@@ -1483,8 +1483,6 @@
           <w:szCs w:val="24"/>
         </w:rPr>
       </w:pPr>
-      <w:bookmarkStart w:id="10" w:name="_GoBack"/>
-      <w:bookmarkEnd w:id="10"/>
     </w:p>
     <w:p>
       <w:pPr>
@@ -1507,7 +1505,7 @@
           <w:rFonts w:ascii="Times New Roman" w:hAnsi="Times New Roman"/>
         </w:rPr>
       </w:pPr>
-      <w:bookmarkStart w:id="11" w:name="_Toc285793965"/>
+      <w:bookmarkStart w:id="10" w:name="_Toc285793965"/>
       <w:r>
         <w:rPr>
           <w:rFonts w:ascii="Times New Roman" w:hAnsi="Times New Roman"/>
@@ -1515,7 +1513,7 @@
         <w:lastRenderedPageBreak/>
         <w:t>Data Model</w:t>
       </w:r>
-      <w:bookmarkEnd w:id="11"/>
+      <w:bookmarkEnd w:id="10"/>
     </w:p>
     <w:p>
       <w:pPr>
@@ -1613,50 +1611,59 @@
           <w:rFonts w:ascii="Times New Roman" w:hAnsi="Times New Roman"/>
         </w:rPr>
       </w:pPr>
-      <w:bookmarkStart w:id="12" w:name="_Toc285793966"/>
+      <w:bookmarkStart w:id="11" w:name="_Toc285793966"/>
       <w:r>
         <w:rPr>
           <w:rFonts w:ascii="Times New Roman" w:hAnsi="Times New Roman"/>
         </w:rPr>
         <w:t>Test</w:t>
       </w:r>
+      <w:bookmarkEnd w:id="11"/>
+      <w:r>
+        <w:rPr>
+          <w:rFonts w:ascii="Times New Roman" w:hAnsi="Times New Roman"/>
+        </w:rPr>
+        <w:t xml:space="preserve"> Strategy</w:t>
+      </w:r>
+    </w:p>
+    <w:p>
+      <w:pPr>
+        <w:ind w:firstLine="709"/>
+        <w:rPr>
+          <w:sz w:val="24"/>
+          <w:szCs w:val="24"/>
+        </w:rPr>
+      </w:pPr>
+      <w:r>
+        <w:rPr>
+          <w:sz w:val="24"/>
+          <w:szCs w:val="24"/>
+        </w:rPr>
+        <w:t>The first steps in testing the application will be doing developer tests (the developer that writes the code usually does a little testing to ensure the proper functionality). After developer tests, unit tests using Junit or other frameworks will be used</w:t>
+      </w:r>
+      <w:r>
+        <w:rPr>
+          <w:sz w:val="24"/>
+          <w:szCs w:val="24"/>
+        </w:rPr>
+        <w:t xml:space="preserve"> to make sure that each method runs in the expected way. After different modules of the system are implemented, component tests are applied to check the integrity of our system to date.</w:t>
+      </w:r>
+      <w:r>
+        <w:rPr>
+          <w:sz w:val="24"/>
+          <w:szCs w:val="24"/>
+        </w:rPr>
+        <w:t xml:space="preserve"> Finally, whole system tests check the integrity and stability of the implemented system.</w:t>
+      </w:r>
+      <w:r>
+        <w:rPr>
+          <w:sz w:val="24"/>
+          <w:szCs w:val="24"/>
+        </w:rPr>
+        <w:t xml:space="preserve"> </w:t>
+      </w:r>
+      <w:bookmarkStart w:id="12" w:name="_GoBack"/>
       <w:bookmarkEnd w:id="12"/>
-      <w:r>
-        <w:rPr>
-          <w:rFonts w:ascii="Times New Roman" w:hAnsi="Times New Roman"/>
-        </w:rPr>
-        <w:t xml:space="preserve"> Strategy</w:t>
-      </w:r>
-    </w:p>
-    <w:p>
-      <w:pPr>
-        <w:ind w:firstLine="709"/>
-        <w:rPr>
-          <w:sz w:val="24"/>
-          <w:szCs w:val="24"/>
-        </w:rPr>
-      </w:pPr>
-      <w:r>
-        <w:rPr>
-          <w:sz w:val="24"/>
-          <w:szCs w:val="24"/>
-        </w:rPr>
-        <w:t>The first steps in testing the application will be doing developer tests (the developer that writes the code usually does a little testing to ensure the proper functionality). After developer tests, unit tests using Junit or other frameworks will be used</w:t>
-      </w:r>
-      <w:r>
-        <w:rPr>
-          <w:sz w:val="24"/>
-          <w:szCs w:val="24"/>
-        </w:rPr>
-        <w:t xml:space="preserve"> to make sure that each method runs in the expected way. After different modules of the system are implemented, component tests are applied to check the integrity of our system to date.</w:t>
-      </w:r>
-      <w:r>
-        <w:rPr>
-          <w:sz w:val="24"/>
-          <w:szCs w:val="24"/>
-        </w:rPr>
-        <w:t xml:space="preserve"> Finally, whole system tests check the integrity and stability of the implemented system.</w:t>
-      </w:r>
     </w:p>
     <w:p>
       <w:pPr>
@@ -2334,21 +2341,11 @@
           <w:tcW w:w="9606" w:type="dxa"/>
         </w:tcPr>
         <w:p>
-          <w:r>
-            <w:fldChar w:fldCharType="begin"/>
-          </w:r>
-          <w:r>
-            <w:instrText xml:space="preserve"> TITLE  \* MERGEFORMAT </w:instrText>
-          </w:r>
-          <w:r>
-            <w:fldChar w:fldCharType="separate"/>
-          </w:r>
-          <w:r>
-            <w:t>Analysis and Design Document</w:t>
-          </w:r>
-          <w:r>
-            <w:fldChar w:fldCharType="end"/>
-          </w:r>
+          <w:fldSimple w:instr=" TITLE  \* MERGEFORMAT ">
+            <w:r>
+              <w:t>Analysis and Design Document</w:t>
+            </w:r>
+          </w:fldSimple>
         </w:p>
       </w:tc>
     </w:tr>

</xml_diff>